<commit_message>
Lots of updates, moving, finalizing OSF files.
</commit_message>
<xml_diff>
--- a/references/docs/Brief Acceptance of Harm Reduction Scales.docx
+++ b/references/docs/Brief Acceptance of Harm Reduction Scales.docx
@@ -109,7 +109,7 @@
           <w:rFonts w:ascii="Arial" w:eastAsia="Times New Roman" w:hAnsi="Arial" w:cs="Arial"/>
           <w:color w:val="000000"/>
         </w:rPr>
-        <w:t>People who inject drugs should be able to do so in a way that prevents them from causing further harm to their health.</w:t>
+        <w:t>People who use drugs should have access to safe injection supplies (sterile needles and syringes).</w:t>
       </w:r>
     </w:p>
     <w:p>
@@ -129,7 +129,7 @@
           <w:rFonts w:ascii="Arial" w:eastAsia="Times New Roman" w:hAnsi="Arial" w:cs="Arial"/>
           <w:color w:val="000000"/>
         </w:rPr>
-        <w:t>People should be able to use drugs safely.</w:t>
+        <w:t>People who inject drugs should be able to do so in a way that prevents them from causing further harm to their health.</w:t>
       </w:r>
     </w:p>
     <w:p>
@@ -149,7 +149,7 @@
           <w:rFonts w:ascii="Arial" w:eastAsia="Times New Roman" w:hAnsi="Arial" w:cs="Arial"/>
           <w:color w:val="000000"/>
         </w:rPr>
-        <w:t>People who inject drugs should be able to do so in a way that prevents them from causing further harm to their health.</w:t>
+        <w:t>People who use drugs should have access to tools to test what's in their drugs.</w:t>
       </w:r>
     </w:p>
     <w:p>
@@ -169,7 +169,7 @@
           <w:rFonts w:ascii="Arial" w:eastAsia="Times New Roman" w:hAnsi="Arial" w:cs="Arial"/>
           <w:color w:val="000000"/>
         </w:rPr>
-        <w:t>People who use drugs should have access to tools to test what's in their drugs.</w:t>
+        <w:t>People who use drugs should have access to supervised places where they can consume drugs safely.</w:t>
       </w:r>
     </w:p>
     <w:p>
@@ -189,7 +189,7 @@
           <w:rFonts w:ascii="Arial" w:eastAsia="Times New Roman" w:hAnsi="Arial" w:cs="Arial"/>
           <w:color w:val="000000"/>
         </w:rPr>
-        <w:t>People who use drugs should have access to safe injection supplies (sterile needles and syringes).</w:t>
+        <w:t>People who use drugs should have access to a legal, non-contaminated drug supply.</w:t>
       </w:r>
     </w:p>
     <w:p>
@@ -209,7 +209,7 @@
           <w:rFonts w:ascii="Arial" w:eastAsia="Times New Roman" w:hAnsi="Arial" w:cs="Arial"/>
           <w:color w:val="000000"/>
         </w:rPr>
-        <w:t>Possession of all drugs should be decriminalized (possession would not lead to legal repercussions).</w:t>
+        <w:t>People should be able to use drugs safely.</w:t>
       </w:r>
     </w:p>
     <w:p>
@@ -229,7 +229,7 @@
           <w:rFonts w:ascii="Arial" w:eastAsia="Times New Roman" w:hAnsi="Arial" w:cs="Arial"/>
           <w:color w:val="000000"/>
         </w:rPr>
-        <w:t>People who use drugs should have access to supervised places where they can consume drugs safely.</w:t>
+        <w:t>Racism affects the health of people who use drugs.</w:t>
       </w:r>
     </w:p>
     <w:p>
@@ -249,7 +249,7 @@
           <w:rFonts w:ascii="Arial" w:eastAsia="Times New Roman" w:hAnsi="Arial" w:cs="Arial"/>
           <w:color w:val="000000"/>
         </w:rPr>
-        <w:t>People who use drugs should have access to a legal, non-contaminated drug supply.</w:t>
+        <w:t>People who seek medical assistance for overdoses should be protected from drug charges, arrests, and prosecutions.</w:t>
       </w:r>
     </w:p>
     <w:p>
@@ -462,7 +462,55 @@
           <w:sz w:val="20"/>
           <w:szCs w:val="20"/>
         </w:rPr>
-        <w:t>Items 9, 11, 12, &amp; 14 are reverse coded</w:t>
+        <w:t>Items 11, 1</w:t>
+      </w:r>
+      <w:r>
+        <w:rPr>
+          <w:rFonts w:ascii="Arial" w:hAnsi="Arial" w:cs="Arial"/>
+          <w:sz w:val="20"/>
+          <w:szCs w:val="20"/>
+        </w:rPr>
+        <w:t>3</w:t>
+      </w:r>
+      <w:r>
+        <w:rPr>
+          <w:rFonts w:ascii="Arial" w:hAnsi="Arial" w:cs="Arial"/>
+          <w:sz w:val="20"/>
+          <w:szCs w:val="20"/>
+        </w:rPr>
+        <w:t>,</w:t>
+      </w:r>
+      <w:r>
+        <w:rPr>
+          <w:rFonts w:ascii="Arial" w:hAnsi="Arial" w:cs="Arial"/>
+          <w:sz w:val="20"/>
+          <w:szCs w:val="20"/>
+        </w:rPr>
+        <w:t xml:space="preserve"> 14,</w:t>
+      </w:r>
+      <w:r>
+        <w:rPr>
+          <w:rFonts w:ascii="Arial" w:hAnsi="Arial" w:cs="Arial"/>
+          <w:sz w:val="20"/>
+          <w:szCs w:val="20"/>
+        </w:rPr>
+        <w:t xml:space="preserve"> &amp; 1</w:t>
+      </w:r>
+      <w:r>
+        <w:rPr>
+          <w:rFonts w:ascii="Arial" w:hAnsi="Arial" w:cs="Arial"/>
+          <w:sz w:val="20"/>
+          <w:szCs w:val="20"/>
+        </w:rPr>
+        <w:t>6</w:t>
+      </w:r>
+      <w:r>
+        <w:rPr>
+          <w:rFonts w:ascii="Arial" w:hAnsi="Arial" w:cs="Arial"/>
+          <w:sz w:val="20"/>
+          <w:szCs w:val="20"/>
+        </w:rPr>
+        <w:t xml:space="preserve"> are reverse coded</w:t>
       </w:r>
     </w:p>
     <w:p>
@@ -484,7 +532,15 @@
           <w:sz w:val="20"/>
           <w:szCs w:val="20"/>
         </w:rPr>
-        <w:t>Harm Reduction Strategies Subscale: 1-8</w:t>
+        <w:t>Harm Reduction Strategies Subscale: 1-</w:t>
+      </w:r>
+      <w:r>
+        <w:rPr>
+          <w:rFonts w:ascii="Arial" w:hAnsi="Arial" w:cs="Arial"/>
+          <w:sz w:val="20"/>
+          <w:szCs w:val="20"/>
+        </w:rPr>
+        <w:t>9</w:t>
       </w:r>
     </w:p>
     <w:p>
@@ -506,15 +562,31 @@
           <w:sz w:val="20"/>
           <w:szCs w:val="20"/>
         </w:rPr>
-        <w:t>Harm Reduction Principles Subscale 9-1</w:t>
-      </w:r>
-      <w:r>
-        <w:rPr>
-          <w:rFonts w:ascii="Arial" w:hAnsi="Arial" w:cs="Arial"/>
-          <w:sz w:val="20"/>
-          <w:szCs w:val="20"/>
-        </w:rPr>
-        <w:t>5</w:t>
+        <w:t xml:space="preserve">Harm Reduction Principles Subscale </w:t>
+      </w:r>
+      <w:r>
+        <w:rPr>
+          <w:rFonts w:ascii="Arial" w:hAnsi="Arial" w:cs="Arial"/>
+          <w:sz w:val="20"/>
+          <w:szCs w:val="20"/>
+        </w:rPr>
+        <w:t>10</w:t>
+      </w:r>
+      <w:r>
+        <w:rPr>
+          <w:rFonts w:ascii="Arial" w:hAnsi="Arial" w:cs="Arial"/>
+          <w:sz w:val="20"/>
+          <w:szCs w:val="20"/>
+        </w:rPr>
+        <w:t>-1</w:t>
+      </w:r>
+      <w:r>
+        <w:rPr>
+          <w:rFonts w:ascii="Arial" w:hAnsi="Arial" w:cs="Arial"/>
+          <w:sz w:val="20"/>
+          <w:szCs w:val="20"/>
+        </w:rPr>
+        <w:t>6</w:t>
       </w:r>
     </w:p>
     <w:p>

</xml_diff>